<commit_message>
Added Terraform Plan Pass
</commit_message>
<xml_diff>
--- a/DevOps - Senior Task.docx
+++ b/DevOps - Senior Task.docx
@@ -1443,6 +1443,24 @@
       </w:r>
     </w:p>
     <w:p/>
+    <w:p/>
+    <w:p/>
+    <w:p>
+      <w:hyperlink r:id="rId11" w:history="1">
+        <w:r>
+          <w:rPr>
+            <w:rStyle w:val="Hyperlink"/>
+          </w:rPr>
+          <w:t>guy@2bcloudsandbox.onmicrosoft.com</w:t>
+        </w:r>
+      </w:hyperlink>
+    </w:p>
+    <w:p/>
+    <w:p>
+      <w:r>
+        <w:t>WhatInTheFuck321!</w:t>
+      </w:r>
+    </w:p>
     <w:sectPr>
       <w:pgSz w:w="12240" w:h="15840"/>
       <w:pgMar w:top="1440" w:right="1440" w:bottom="1440" w:left="1440" w:header="0" w:footer="0" w:gutter="0"/>
@@ -2502,19 +2520,16 @@
   <a:extraClrSchemeLst/>
   <a:extLst>
     <a:ext uri="{05A4C25C-085E-4340-85A3-A5531E510DB2}">
-      <thm15:themeFamily xmlns:thm15="http://schemas.microsoft.com/office/thememl/2012/main" xmlns="" name="Office Theme" id="{62F939B6-93AF-4DB8-9C6B-D6C7DFDC589F}" vid="{4A3C46E8-61CC-4603-A589-7422A47A8E4A}"/>
+      <thm15:themeFamily xmlns="" xmlns:thm15="http://schemas.microsoft.com/office/thememl/2012/main" name="Office Theme" id="{62F939B6-93AF-4DB8-9C6B-D6C7DFDC589F}" vid="{4A3C46E8-61CC-4603-A589-7422A47A8E4A}"/>
     </a:ext>
   </a:extLst>
 </a:theme>
 </file>
 
 <file path=customXml/item1.xml><?xml version="1.0" encoding="utf-8"?>
-<?mso-contentType ?>
-<FormTemplates xmlns="http://schemas.microsoft.com/sharepoint/v3/contenttype/forms">
-  <Display>DocumentLibraryForm</Display>
-  <Edit>DocumentLibraryForm</Edit>
-  <New>DocumentLibraryForm</New>
-</FormTemplates>
+<p:properties xmlns:p="http://schemas.microsoft.com/office/2006/metadata/properties" xmlns:xsi="http://www.w3.org/2001/XMLSchema-instance" xmlns:pc="http://schemas.microsoft.com/office/infopath/2007/PartnerControls">
+  <documentManagement/>
+</p:properties>
 </file>
 
 <file path=customXml/item2.xml><?xml version="1.0" encoding="utf-8"?>
@@ -2662,15 +2677,19 @@
 </file>
 
 <file path=customXml/item3.xml><?xml version="1.0" encoding="utf-8"?>
-<p:properties xmlns:p="http://schemas.microsoft.com/office/2006/metadata/properties" xmlns:xsi="http://www.w3.org/2001/XMLSchema-instance" xmlns:pc="http://schemas.microsoft.com/office/infopath/2007/PartnerControls">
-  <documentManagement/>
-</p:properties>
+<?mso-contentType ?>
+<FormTemplates xmlns="http://schemas.microsoft.com/sharepoint/v3/contenttype/forms">
+  <Display>DocumentLibraryForm</Display>
+  <Edit>DocumentLibraryForm</Edit>
+  <New>DocumentLibraryForm</New>
+</FormTemplates>
 </file>
 
 <file path=customXml/itemProps1.xml><?xml version="1.0" encoding="utf-8"?>
-<ds:datastoreItem xmlns:ds="http://schemas.openxmlformats.org/officeDocument/2006/customXml" ds:itemID="{E89C751F-25C1-4E93-BCE0-28D20385D642}">
+<ds:datastoreItem xmlns:ds="http://schemas.openxmlformats.org/officeDocument/2006/customXml" ds:itemID="{30728D96-E8DC-4D20-8036-F5D061B7DA56}">
   <ds:schemaRefs>
-    <ds:schemaRef ds:uri="http://schemas.microsoft.com/sharepoint/v3/contenttype/forms"/>
+    <ds:schemaRef ds:uri="http://schemas.microsoft.com/office/2006/metadata/properties"/>
+    <ds:schemaRef ds:uri="http://schemas.microsoft.com/office/infopath/2007/PartnerControls"/>
   </ds:schemaRefs>
 </ds:datastoreItem>
 </file>
@@ -2694,10 +2713,9 @@
 </file>
 
 <file path=customXml/itemProps3.xml><?xml version="1.0" encoding="utf-8"?>
-<ds:datastoreItem xmlns:ds="http://schemas.openxmlformats.org/officeDocument/2006/customXml" ds:itemID="{30728D96-E8DC-4D20-8036-F5D061B7DA56}">
+<ds:datastoreItem xmlns:ds="http://schemas.openxmlformats.org/officeDocument/2006/customXml" ds:itemID="{E89C751F-25C1-4E93-BCE0-28D20385D642}">
   <ds:schemaRefs>
-    <ds:schemaRef ds:uri="http://schemas.microsoft.com/office/2006/metadata/properties"/>
-    <ds:schemaRef ds:uri="http://schemas.microsoft.com/office/infopath/2007/PartnerControls"/>
+    <ds:schemaRef ds:uri="http://schemas.microsoft.com/sharepoint/v3/contenttype/forms"/>
   </ds:schemaRefs>
 </ds:datastoreItem>
 </file>
</xml_diff>